<commit_message>
Improve file parsing and add OCR support for Word documents
</commit_message>
<xml_diff>
--- a/services/packages/ai/src/providers/OCR/test/integration/sampleFiles/sample.docx
+++ b/services/packages/ai/src/providers/OCR/test/integration/sampleFiles/sample.docx
@@ -81,9 +81,31 @@
     <w:p>
       <w:pPr>
         <w:rPr>
-          <w:u w:val="single"/>
-        </w:rPr>
-      </w:pPr>
+          <w:b w:val="1"/>
+          <w:sz w:val="42"/>
+          <w:szCs w:val="42"/>
+        </w:rPr>
+      </w:pPr>
+      <w:r>
+        <w:rPr>
+          <w:b w:val="1"/>
+          <w:sz w:val="42"/>
+          <w:szCs w:val="42"/>
+          <w:rtl w:val="0"/>
+        </w:rPr>
+        <w:t xml:space="preserve">This is a false title</w:t>
+      </w:r>
+    </w:p>
+    <w:p>
+      <w:pPr>
+        <w:rPr/>
+      </w:pPr>
+      <w:r>
+        <w:rPr>
+          <w:rtl w:val="0"/>
+        </w:rPr>
+        <w:t xml:space="preserve">Ideally it should be picked up by the extractor, even if it is made only using bold and font-size</w:t>
+      </w:r>
       <w:r>
         <w:rPr>
           <w:rtl w:val="0"/>
@@ -101,18 +123,18 @@
         <w:rPr>
           <w:rtl w:val="0"/>
         </w:rPr>
-        <w:t xml:space="preserve">H1</w:t>
-      </w:r>
-    </w:p>
-    <w:p>
-      <w:pPr>
-        <w:rPr/>
-      </w:pPr>
-      <w:r>
-        <w:rPr>
-          <w:rtl w:val="0"/>
-        </w:rPr>
-        <w:t xml:space="preserve">Sub title</w:t>
+        <w:t xml:space="preserve">H1 title</w:t>
+      </w:r>
+    </w:p>
+    <w:p>
+      <w:pPr>
+        <w:rPr/>
+      </w:pPr>
+      <w:r>
+        <w:rPr>
+          <w:rtl w:val="0"/>
+        </w:rPr>
+        <w:t xml:space="preserve">A wee paragraph</w:t>
       </w:r>
     </w:p>
     <w:p>
@@ -126,7 +148,7 @@
         <w:rPr>
           <w:rtl w:val="0"/>
         </w:rPr>
-        <w:t xml:space="preserve">H2</w:t>
+        <w:t xml:space="preserve">H2 title</w:t>
       </w:r>
     </w:p>
     <w:p>
@@ -259,11 +281,198 @@
     </w:p>
     <w:p>
       <w:pPr>
-        <w:rPr/>
-      </w:pPr>
-      <w:r>
-        <w:br w:type="page"/>
-      </w:r>
+        <w:numPr>
+          <w:ilvl w:val="0"/>
+          <w:numId w:val="2"/>
+        </w:numPr>
+        <w:ind w:left="720" w:hanging="360"/>
+        <w:rPr>
+          <w:u w:val="none"/>
+        </w:rPr>
+      </w:pPr>
+      <w:r>
+        <w:rPr>
+          <w:rtl w:val="0"/>
+        </w:rPr>
+        <w:t xml:space="preserve">Another item</w:t>
+      </w:r>
+    </w:p>
+    <w:p>
+      <w:pPr>
+        <w:numPr>
+          <w:ilvl w:val="0"/>
+          <w:numId w:val="2"/>
+        </w:numPr>
+        <w:ind w:left="720" w:hanging="360"/>
+        <w:rPr>
+          <w:u w:val="none"/>
+        </w:rPr>
+      </w:pPr>
+      <w:r>
+        <w:rPr>
+          <w:rtl w:val="0"/>
+        </w:rPr>
+        <w:t xml:space="preserve">This is to force</w:t>
+      </w:r>
+    </w:p>
+    <w:p>
+      <w:pPr>
+        <w:numPr>
+          <w:ilvl w:val="0"/>
+          <w:numId w:val="2"/>
+        </w:numPr>
+        <w:ind w:left="720" w:hanging="360"/>
+        <w:rPr>
+          <w:u w:val="none"/>
+        </w:rPr>
+      </w:pPr>
+      <w:r>
+        <w:rPr>
+          <w:rtl w:val="0"/>
+        </w:rPr>
+        <w:t xml:space="preserve">A page break</w:t>
+      </w:r>
+    </w:p>
+    <w:p>
+      <w:pPr>
+        <w:numPr>
+          <w:ilvl w:val="0"/>
+          <w:numId w:val="2"/>
+        </w:numPr>
+        <w:ind w:left="720" w:hanging="360"/>
+        <w:rPr>
+          <w:u w:val="none"/>
+        </w:rPr>
+      </w:pPr>
+      <w:r>
+        <w:rPr>
+          <w:rtl w:val="0"/>
+        </w:rPr>
+        <w:t xml:space="preserve">Without using the actual</w:t>
+      </w:r>
+    </w:p>
+    <w:p>
+      <w:pPr>
+        <w:numPr>
+          <w:ilvl w:val="0"/>
+          <w:numId w:val="2"/>
+        </w:numPr>
+        <w:ind w:left="720" w:hanging="360"/>
+        <w:rPr>
+          <w:u w:val="none"/>
+        </w:rPr>
+      </w:pPr>
+      <w:r>
+        <w:rPr>
+          <w:rtl w:val="0"/>
+        </w:rPr>
+        <w:t xml:space="preserve">Page</w:t>
+      </w:r>
+    </w:p>
+    <w:p>
+      <w:pPr>
+        <w:numPr>
+          <w:ilvl w:val="0"/>
+          <w:numId w:val="2"/>
+        </w:numPr>
+        <w:ind w:left="720" w:hanging="360"/>
+        <w:rPr>
+          <w:u w:val="none"/>
+        </w:rPr>
+      </w:pPr>
+      <w:r>
+        <w:rPr>
+          <w:rtl w:val="0"/>
+        </w:rPr>
+        <w:t xml:space="preserve">break </w:t>
+      </w:r>
+    </w:p>
+    <w:p>
+      <w:pPr>
+        <w:numPr>
+          <w:ilvl w:val="0"/>
+          <w:numId w:val="2"/>
+        </w:numPr>
+        <w:ind w:left="720" w:hanging="360"/>
+        <w:rPr>
+          <w:u w:val="none"/>
+        </w:rPr>
+      </w:pPr>
+      <w:r>
+        <w:rPr>
+          <w:rtl w:val="0"/>
+        </w:rPr>
+        <w:t xml:space="preserve">Xml</w:t>
+      </w:r>
+    </w:p>
+    <w:p>
+      <w:pPr>
+        <w:numPr>
+          <w:ilvl w:val="0"/>
+          <w:numId w:val="2"/>
+        </w:numPr>
+        <w:ind w:left="720" w:hanging="360"/>
+        <w:rPr>
+          <w:u w:val="none"/>
+        </w:rPr>
+      </w:pPr>
+      <w:r>
+        <w:rPr>
+          <w:rtl w:val="0"/>
+        </w:rPr>
+        <w:t xml:space="preserve">Element</w:t>
+      </w:r>
+    </w:p>
+    <w:p>
+      <w:pPr>
+        <w:numPr>
+          <w:ilvl w:val="0"/>
+          <w:numId w:val="2"/>
+        </w:numPr>
+        <w:ind w:left="720" w:hanging="360"/>
+        <w:rPr>
+          <w:u w:val="none"/>
+        </w:rPr>
+      </w:pPr>
+      <w:r>
+        <w:rPr>
+          <w:rtl w:val="0"/>
+        </w:rPr>
+        <w:t xml:space="preserve">One more</w:t>
+      </w:r>
+    </w:p>
+    <w:p>
+      <w:pPr>
+        <w:numPr>
+          <w:ilvl w:val="0"/>
+          <w:numId w:val="2"/>
+        </w:numPr>
+        <w:ind w:left="720" w:hanging="360"/>
+        <w:rPr>
+          <w:u w:val="none"/>
+        </w:rPr>
+      </w:pPr>
+      <w:r>
+        <w:rPr>
+          <w:rtl w:val="0"/>
+        </w:rPr>
+        <w:t xml:space="preserve">yay!</w:t>
+      </w:r>
+    </w:p>
+    <w:p>
+      <w:pPr>
+        <w:rPr/>
+      </w:pPr>
+      <w:r>
+        <w:rPr>
+          <w:rtl w:val="0"/>
+        </w:rPr>
+      </w:r>
+    </w:p>
+    <w:p>
+      <w:pPr>
+        <w:rPr/>
+      </w:pPr>
       <w:r>
         <w:rPr>
           <w:rtl w:val="0"/>
@@ -768,6 +977,35 @@
           <m:t xml:space="preserve">R²</m:t>
         </m:r>
       </m:oMath>
+      <w:r>
+        <w:rPr>
+          <w:rtl w:val="0"/>
+        </w:rPr>
+      </w:r>
+    </w:p>
+    <w:p>
+      <w:pPr>
+        <w:rPr/>
+      </w:pPr>
+      <w:r>
+        <w:rPr>
+          <w:rtl w:val="0"/>
+        </w:rPr>
+      </w:r>
+    </w:p>
+    <w:p>
+      <w:pPr>
+        <w:rPr/>
+      </w:pPr>
+      <w:r>
+        <w:rPr>
+          <w:rtl w:val="0"/>
+        </w:rPr>
+        <w:t xml:space="preserve">A forced page break:</w:t>
+      </w:r>
+      <w:r>
+        <w:br w:type="page"/>
+      </w:r>
       <w:r>
         <w:rPr>
           <w:rtl w:val="0"/>

</xml_diff>